<commit_message>
Minor update per George's feedback 2/17/2017
</commit_message>
<xml_diff>
--- a/doc/guides/NCI HPC DME - Getting Started.docx
+++ b/doc/guides/NCI HPC DME - Getting Started.docx
@@ -30,15 +30,7 @@
           <w:sz w:val="24"/>
           <w:szCs w:val="24"/>
         </w:rPr>
-        <w:t xml:space="preserve">High Performance Computing </w:t>
-      </w:r>
-      <w:r>
-        <w:rPr>
-          <w:rFonts w:ascii="Arial" w:hAnsi="Arial" w:cs="Arial"/>
-          <w:sz w:val="24"/>
-          <w:szCs w:val="24"/>
-        </w:rPr>
-        <w:t>Data Management Environment</w:t>
+        <w:t>High Performance Computing Data Management Environment</w:t>
       </w:r>
     </w:p>
     <w:p>
@@ -107,8 +99,6 @@
         </w:rPr>
         <w:t xml:space="preserve">Brief Introduction: </w:t>
       </w:r>
-      <w:bookmarkStart w:id="0" w:name="_GoBack"/>
-      <w:bookmarkEnd w:id="0"/>
     </w:p>
     <w:p>
       <w:pPr>
@@ -127,7 +117,7 @@
           <w:sz w:val="22"/>
           <w:szCs w:val="22"/>
         </w:rPr>
-        <w:t xml:space="preserve">The HPC DME, High Performance Computing Data Management Environment, is an open ended data storage environment supporting storage and management of </w:t>
+        <w:t xml:space="preserve">The HPC DME, High Performance Computing Data Management Environment, is an open ended data storage environment supporting storage and management of scientific data, produced from various HPC, genomic sequencing or lab information management systems. HPC DME provides </w:t>
       </w:r>
       <w:r>
         <w:rPr>
@@ -135,7 +125,7 @@
           <w:sz w:val="22"/>
           <w:szCs w:val="22"/>
         </w:rPr>
-        <w:t xml:space="preserve">scientific </w:t>
+        <w:t xml:space="preserve">flexible </w:t>
       </w:r>
       <w:r>
         <w:rPr>
@@ -143,55 +133,7 @@
           <w:sz w:val="22"/>
           <w:szCs w:val="22"/>
         </w:rPr>
-        <w:t xml:space="preserve">data, produced from </w:t>
-      </w:r>
-      <w:r>
-        <w:rPr>
-          <w:rFonts w:ascii="Arial" w:hAnsi="Arial" w:cs="Arial"/>
-          <w:sz w:val="22"/>
-          <w:szCs w:val="22"/>
-        </w:rPr>
-        <w:t xml:space="preserve">various HPC, genomic sequencing or lab information management </w:t>
-      </w:r>
-      <w:r>
-        <w:rPr>
-          <w:rFonts w:ascii="Arial" w:hAnsi="Arial" w:cs="Arial"/>
-          <w:sz w:val="22"/>
-          <w:szCs w:val="22"/>
-        </w:rPr>
-        <w:t xml:space="preserve">systems. HPC DME provides </w:t>
-      </w:r>
-      <w:r>
-        <w:rPr>
-          <w:rFonts w:ascii="Arial" w:hAnsi="Arial" w:cs="Arial"/>
-          <w:sz w:val="22"/>
-          <w:szCs w:val="22"/>
-        </w:rPr>
-        <w:t xml:space="preserve">flexible </w:t>
-      </w:r>
-      <w:r>
-        <w:rPr>
-          <w:rFonts w:ascii="Arial" w:hAnsi="Arial" w:cs="Arial"/>
-          <w:sz w:val="22"/>
-          <w:szCs w:val="22"/>
-        </w:rPr>
-        <w:t>capabilities for storing</w:t>
-      </w:r>
-      <w:r>
-        <w:rPr>
-          <w:rFonts w:ascii="Arial" w:hAnsi="Arial" w:cs="Arial"/>
-          <w:sz w:val="22"/>
-          <w:szCs w:val="22"/>
-        </w:rPr>
-        <w:t>(archiving)</w:t>
-      </w:r>
-      <w:r>
-        <w:rPr>
-          <w:rFonts w:ascii="Arial" w:hAnsi="Arial" w:cs="Arial"/>
-          <w:sz w:val="22"/>
-          <w:szCs w:val="22"/>
-        </w:rPr>
-        <w:t>, managing, transferring and sharing data</w:t>
+        <w:t>capabilities for storing(archiving), managing, transferring and sharing data</w:t>
       </w:r>
       <w:r>
         <w:rPr>
@@ -374,7 +316,7 @@
           <w:bdr w:val="none" w:sz="0" w:space="0" w:color="auto" w:frame="1"/>
         </w:rPr>
       </w:pPr>
-      <w:bookmarkStart w:id="1" w:name="_Toc469479493"/>
+      <w:bookmarkStart w:id="0" w:name="_Toc469479493"/>
     </w:p>
     <w:p>
       <w:pPr>
@@ -459,7 +401,7 @@
         </w:rPr>
         <w:t>ata</w:t>
       </w:r>
-      <w:bookmarkEnd w:id="1"/>
+      <w:bookmarkEnd w:id="0"/>
       <w:r>
         <w:rPr>
           <w:rFonts w:ascii="Arial" w:hAnsi="Arial" w:cs="Arial"/>
@@ -486,49 +428,21 @@
           <w:rFonts w:ascii="Arial" w:eastAsia="Times New Roman" w:hAnsi="Arial" w:cs="Arial"/>
           <w:color w:val="333333"/>
         </w:rPr>
-        <w:t xml:space="preserve">The </w:t>
-      </w:r>
-      <w:r>
-        <w:rPr>
-          <w:rFonts w:ascii="Arial" w:eastAsia="Times New Roman" w:hAnsi="Arial" w:cs="Arial"/>
-          <w:color w:val="333333"/>
-        </w:rPr>
-        <w:t xml:space="preserve">HPC DME </w:t>
-      </w:r>
-      <w:r>
-        <w:rPr>
-          <w:rFonts w:ascii="Arial" w:eastAsia="Times New Roman" w:hAnsi="Arial" w:cs="Arial"/>
-          <w:color w:val="333333"/>
-        </w:rPr>
-        <w:t xml:space="preserve">provides </w:t>
-      </w:r>
-      <w:r>
-        <w:rPr>
-          <w:rFonts w:ascii="Arial" w:eastAsia="Times New Roman" w:hAnsi="Arial" w:cs="Arial"/>
-          <w:color w:val="333333"/>
-        </w:rPr>
-        <w:t>flexibility for each</w:t>
-      </w:r>
-      <w:r>
-        <w:rPr>
-          <w:rFonts w:ascii="Arial" w:eastAsia="Times New Roman" w:hAnsi="Arial" w:cs="Arial"/>
-          <w:color w:val="333333"/>
-        </w:rPr>
-        <w:t xml:space="preserve"> labs or groups</w:t>
-      </w:r>
-      <w:r>
-        <w:rPr>
-          <w:rFonts w:ascii="Arial" w:eastAsia="Times New Roman" w:hAnsi="Arial" w:cs="Arial"/>
-          <w:color w:val="333333"/>
-        </w:rPr>
-        <w:t xml:space="preserve"> to have their own way of organizing/structuring how their data/metadata is presented or preserved</w:t>
-      </w:r>
-      <w:r>
-        <w:rPr>
-          <w:rFonts w:ascii="Arial" w:eastAsia="Times New Roman" w:hAnsi="Arial" w:cs="Arial"/>
-          <w:color w:val="333333"/>
-        </w:rPr>
-        <w:t xml:space="preserve"> to enhance collaboration and collect unstructured data files with flexible metadata attributes attached.  Standardization of such metadata </w:t>
+        <w:t>The HPC DME provides flexibility for each labs or groups to have their own way of organizing/structuring how their data/metadata is presented or preserved to enhance collaboration and co</w:t>
+      </w:r>
+      <w:r>
+        <w:rPr>
+          <w:rFonts w:ascii="Arial" w:eastAsia="Times New Roman" w:hAnsi="Arial" w:cs="Arial"/>
+          <w:color w:val="333333"/>
+        </w:rPr>
+        <w:t>nnec</w:t>
+      </w:r>
+      <w:r>
+        <w:rPr>
+          <w:rFonts w:ascii="Arial" w:eastAsia="Times New Roman" w:hAnsi="Arial" w:cs="Arial"/>
+          <w:color w:val="333333"/>
+        </w:rPr>
+        <w:t xml:space="preserve">t unstructured data files with flexible metadata attributes attached.  Standardization of such metadata </w:t>
       </w:r>
       <w:r>
         <w:rPr>
@@ -847,14 +761,7 @@
           <w:rFonts w:ascii="Arial" w:eastAsia="Times New Roman" w:hAnsi="Arial" w:cs="Arial"/>
           <w:color w:val="333333"/>
         </w:rPr>
-        <w:t xml:space="preserve"> start exploring the HPC DME for </w:t>
-      </w:r>
-      <w:r>
-        <w:rPr>
-          <w:rFonts w:ascii="Arial" w:eastAsia="Times New Roman" w:hAnsi="Arial" w:cs="Arial"/>
-          <w:color w:val="333333"/>
-        </w:rPr>
-        <w:t>pilot use.</w:t>
+        <w:t xml:space="preserve"> start exploring the HPC DME for pilot use.</w:t>
       </w:r>
     </w:p>
     <w:p>
@@ -1218,7 +1125,14 @@
           <w:rFonts w:ascii="Arial" w:eastAsia="Times New Roman" w:hAnsi="Arial" w:cs="Arial"/>
           <w:color w:val="333333"/>
         </w:rPr>
-        <w:t>Register a single data file/object into storage archive asynchronously</w:t>
+        <w:t xml:space="preserve">Register a single data file/object into storage archive </w:t>
+      </w:r>
+      <w:r>
+        <w:rPr>
+          <w:rFonts w:ascii="Arial" w:eastAsia="Times New Roman" w:hAnsi="Arial" w:cs="Arial"/>
+          <w:color w:val="333333"/>
+        </w:rPr>
+        <w:t>using Globus Connect</w:t>
       </w:r>
     </w:p>
     <w:p>
@@ -1242,7 +1156,14 @@
           <w:rFonts w:ascii="Arial" w:eastAsia="Times New Roman" w:hAnsi="Arial" w:cs="Arial"/>
           <w:color w:val="333333"/>
         </w:rPr>
-        <w:t>Register a single data file/object into storage archive synchronously</w:t>
+        <w:t xml:space="preserve">Register a single data file/object into storage archive </w:t>
+      </w:r>
+      <w:r>
+        <w:rPr>
+          <w:rFonts w:ascii="Arial" w:eastAsia="Times New Roman" w:hAnsi="Arial" w:cs="Arial"/>
+          <w:color w:val="333333"/>
+        </w:rPr>
+        <w:t>from a local share</w:t>
       </w:r>
     </w:p>
     <w:p>
@@ -1338,7 +1259,21 @@
           <w:rFonts w:ascii="Arial" w:eastAsia="Times New Roman" w:hAnsi="Arial" w:cs="Arial"/>
           <w:color w:val="333333"/>
         </w:rPr>
-        <w:t xml:space="preserve">Update/assign permission </w:t>
+        <w:t>Update/assign permission</w:t>
+      </w:r>
+      <w:r>
+        <w:rPr>
+          <w:rFonts w:ascii="Arial" w:eastAsia="Times New Roman" w:hAnsi="Arial" w:cs="Arial"/>
+          <w:color w:val="333333"/>
+        </w:rPr>
+        <w:t xml:space="preserve"> to enable sharing</w:t>
+      </w:r>
+      <w:r>
+        <w:rPr>
+          <w:rFonts w:ascii="Arial" w:eastAsia="Times New Roman" w:hAnsi="Arial" w:cs="Arial"/>
+          <w:color w:val="333333"/>
+        </w:rPr>
+        <w:t xml:space="preserve"> </w:t>
       </w:r>
     </w:p>
     <w:p>
@@ -1386,7 +1321,28 @@
           <w:rFonts w:ascii="Arial" w:eastAsia="Times New Roman" w:hAnsi="Arial" w:cs="Arial"/>
           <w:color w:val="333333"/>
         </w:rPr>
-        <w:t>Download a data file/object to Globus share</w:t>
+        <w:t xml:space="preserve">Download a data file/object to </w:t>
+      </w:r>
+      <w:r>
+        <w:rPr>
+          <w:rFonts w:ascii="Arial" w:eastAsia="Times New Roman" w:hAnsi="Arial" w:cs="Arial"/>
+          <w:color w:val="333333"/>
+        </w:rPr>
+        <w:t xml:space="preserve">a </w:t>
+      </w:r>
+      <w:r>
+        <w:rPr>
+          <w:rFonts w:ascii="Arial" w:eastAsia="Times New Roman" w:hAnsi="Arial" w:cs="Arial"/>
+          <w:color w:val="333333"/>
+        </w:rPr>
+        <w:t xml:space="preserve">Globus </w:t>
+      </w:r>
+      <w:r>
+        <w:rPr>
+          <w:rFonts w:ascii="Arial" w:eastAsia="Times New Roman" w:hAnsi="Arial" w:cs="Arial"/>
+          <w:color w:val="333333"/>
+        </w:rPr>
+        <w:t>end point</w:t>
       </w:r>
     </w:p>
     <w:p>
@@ -1673,6 +1629,8 @@
         </w:rPr>
         <w:t>)</w:t>
       </w:r>
+      <w:bookmarkStart w:id="1" w:name="_GoBack"/>
+      <w:bookmarkEnd w:id="1"/>
     </w:p>
     <w:sectPr>
       <w:pgSz w:w="12240" w:h="15840"/>
@@ -2881,6 +2839,7 @@
     <w:lsdException w:name="HTML Sample" w:semiHidden="1" w:unhideWhenUsed="1"/>
     <w:lsdException w:name="HTML Typewriter" w:semiHidden="1" w:unhideWhenUsed="1"/>
     <w:lsdException w:name="HTML Variable" w:semiHidden="1" w:unhideWhenUsed="1"/>
+    <w:lsdException w:name="Normal Table" w:semiHidden="1" w:unhideWhenUsed="1"/>
     <w:lsdException w:name="annotation subject" w:semiHidden="1" w:unhideWhenUsed="1"/>
     <w:lsdException w:name="No List" w:semiHidden="1" w:unhideWhenUsed="1"/>
     <w:lsdException w:name="Outline List 1" w:semiHidden="1" w:unhideWhenUsed="1"/>
@@ -2927,8 +2886,10 @@
     <w:lsdException w:name="Table Subtle 2" w:semiHidden="1" w:unhideWhenUsed="1"/>
     <w:lsdException w:name="Table Web 1" w:semiHidden="1" w:unhideWhenUsed="1"/>
     <w:lsdException w:name="Table Web 2" w:semiHidden="1" w:unhideWhenUsed="1"/>
+    <w:lsdException w:name="Table Web 3" w:semiHidden="1" w:unhideWhenUsed="1"/>
     <w:lsdException w:name="Balloon Text" w:semiHidden="1" w:unhideWhenUsed="1"/>
     <w:lsdException w:name="Table Grid" w:uiPriority="39"/>
+    <w:lsdException w:name="Table Theme" w:semiHidden="1" w:unhideWhenUsed="1"/>
     <w:lsdException w:name="Placeholder Text" w:semiHidden="1"/>
     <w:lsdException w:name="No Spacing" w:uiPriority="1" w:qFormat="1"/>
     <w:lsdException w:name="Light Shading" w:uiPriority="60"/>

</xml_diff>